<commit_message>
Updated report for lab_3
</commit_message>
<xml_diff>
--- a/reports/lab_3.docx
+++ b/reports/lab_3.docx
@@ -1096,10 +1096,10 @@
           <w:noProof/>
         </w:rPr>
         <w:drawing>
-          <wp:inline distT="0" distB="0" distL="0" distR="0" wp14:anchorId="3C40893A" wp14:editId="3F35E975">
-            <wp:extent cx="4988560" cy="1316990"/>
-            <wp:effectExtent l="0" t="0" r="2540" b="0"/>
-            <wp:docPr id="21" name="Рисунок 21"/>
+          <wp:inline distT="0" distB="0" distL="0" distR="0" wp14:anchorId="294FCFB6" wp14:editId="04E01CCE">
+            <wp:extent cx="4937760" cy="2783205"/>
+            <wp:effectExtent l="0" t="0" r="0" b="0"/>
+            <wp:docPr id="27" name="Рисунок 27"/>
             <wp:cNvGraphicFramePr>
               <a:graphicFrameLocks xmlns:a="http://schemas.openxmlformats.org/drawingml/2006/main" noChangeAspect="1"/>
             </wp:cNvGraphicFramePr>
@@ -1107,7 +1107,7 @@
               <a:graphicData uri="http://schemas.openxmlformats.org/drawingml/2006/picture">
                 <pic:pic xmlns:pic="http://schemas.openxmlformats.org/drawingml/2006/picture">
                   <pic:nvPicPr>
-                    <pic:cNvPr id="0" name="Picture 47"/>
+                    <pic:cNvPr id="0" name="Picture 16"/>
                     <pic:cNvPicPr>
                       <a:picLocks noChangeAspect="1" noChangeArrowheads="1"/>
                     </pic:cNvPicPr>
@@ -1128,7 +1128,7 @@
                   <pic:spPr bwMode="auto">
                     <a:xfrm>
                       <a:off x="0" y="0"/>
-                      <a:ext cx="4988560" cy="1316990"/>
+                      <a:ext cx="4937760" cy="2783205"/>
                     </a:xfrm>
                     <a:prstGeom prst="rect">
                       <a:avLst/>
@@ -1159,6 +1159,7 @@
         <w:rPr>
           <w:noProof/>
         </w:rPr>
+        <w:lastRenderedPageBreak/>
         <w:drawing>
           <wp:inline distT="0" distB="0" distL="0" distR="0" wp14:anchorId="7960382B" wp14:editId="29F0F33C">
             <wp:extent cx="5520519" cy="819089"/>
@@ -1287,7 +1288,6 @@
         <w:rPr>
           <w:noProof/>
         </w:rPr>
-        <w:lastRenderedPageBreak/>
         <w:drawing>
           <wp:inline distT="0" distB="0" distL="0" distR="0" wp14:anchorId="4BC0F355" wp14:editId="16DBEA3F">
             <wp:extent cx="5643349" cy="345660"/>
@@ -1481,6 +1481,70 @@
           <w:noProof/>
         </w:rPr>
         <w:drawing>
+          <wp:inline distT="0" distB="0" distL="0" distR="0" wp14:anchorId="0541EAFA" wp14:editId="7C9F8DCF">
+            <wp:extent cx="5701085" cy="911686"/>
+            <wp:effectExtent l="0" t="0" r="0" b="3175"/>
+            <wp:docPr id="8" name="Рисунок 8"/>
+            <wp:cNvGraphicFramePr>
+              <a:graphicFrameLocks xmlns:a="http://schemas.openxmlformats.org/drawingml/2006/main" noChangeAspect="1"/>
+            </wp:cNvGraphicFramePr>
+            <a:graphic xmlns:a="http://schemas.openxmlformats.org/drawingml/2006/main">
+              <a:graphicData uri="http://schemas.openxmlformats.org/drawingml/2006/picture">
+                <pic:pic xmlns:pic="http://schemas.openxmlformats.org/drawingml/2006/picture">
+                  <pic:nvPicPr>
+                    <pic:cNvPr id="0" name="Picture 6"/>
+                    <pic:cNvPicPr>
+                      <a:picLocks noChangeAspect="1" noChangeArrowheads="1"/>
+                    </pic:cNvPicPr>
+                  </pic:nvPicPr>
+                  <pic:blipFill>
+                    <a:blip r:embed="rId26">
+                      <a:extLst>
+                        <a:ext uri="{28A0092B-C50C-407E-A947-70E740481C1C}">
+                          <a14:useLocalDpi xmlns:a14="http://schemas.microsoft.com/office/drawing/2010/main" val="0"/>
+                        </a:ext>
+                      </a:extLst>
+                    </a:blip>
+                    <a:srcRect/>
+                    <a:stretch>
+                      <a:fillRect/>
+                    </a:stretch>
+                  </pic:blipFill>
+                  <pic:spPr bwMode="auto">
+                    <a:xfrm>
+                      <a:off x="0" y="0"/>
+                      <a:ext cx="5726080" cy="915683"/>
+                    </a:xfrm>
+                    <a:prstGeom prst="rect">
+                      <a:avLst/>
+                    </a:prstGeom>
+                    <a:noFill/>
+                    <a:ln>
+                      <a:noFill/>
+                    </a:ln>
+                  </pic:spPr>
+                </pic:pic>
+              </a:graphicData>
+            </a:graphic>
+          </wp:inline>
+        </w:drawing>
+      </w:r>
+    </w:p>
+    <w:p>
+      <w:pPr>
+        <w:ind w:left="360"/>
+        <w:rPr>
+          <w:rFonts w:ascii="Times New Roman" w:hAnsi="Times New Roman" w:cs="Times New Roman"/>
+          <w:sz w:val="32"/>
+          <w:szCs w:val="32"/>
+          <w:lang w:val="en-US"/>
+        </w:rPr>
+      </w:pPr>
+      <w:r>
+        <w:rPr>
+          <w:noProof/>
+        </w:rPr>
+        <w:drawing>
           <wp:inline distT="0" distB="0" distL="0" distR="0" wp14:anchorId="2DB1BA3E" wp14:editId="3752971E">
             <wp:extent cx="5681182" cy="2681785"/>
             <wp:effectExtent l="0" t="0" r="0" b="4445"/>
@@ -1498,7 +1562,7 @@
                     </pic:cNvPicPr>
                   </pic:nvPicPr>
                   <pic:blipFill>
-                    <a:blip r:embed="rId26">
+                    <a:blip r:embed="rId27">
                       <a:extLst>
                         <a:ext uri="{28A0092B-C50C-407E-A947-70E740481C1C}">
                           <a14:useLocalDpi xmlns:a14="http://schemas.microsoft.com/office/drawing/2010/main" val="0"/>
@@ -1538,11 +1602,12 @@
         <w:rPr>
           <w:noProof/>
         </w:rPr>
+        <w:lastRenderedPageBreak/>
         <w:drawing>
-          <wp:inline distT="0" distB="0" distL="0" distR="0" wp14:anchorId="549CD687" wp14:editId="3A767FF5">
-            <wp:extent cx="2292985" cy="695960"/>
-            <wp:effectExtent l="0" t="0" r="0" b="8890"/>
-            <wp:docPr id="30" name="Рисунок 30"/>
+          <wp:inline distT="0" distB="0" distL="0" distR="0" wp14:anchorId="74A0DA12" wp14:editId="2E770526">
+            <wp:extent cx="5940425" cy="628015"/>
+            <wp:effectExtent l="0" t="0" r="3175" b="635"/>
+            <wp:docPr id="9" name="Рисунок 9"/>
             <wp:cNvGraphicFramePr>
               <a:graphicFrameLocks xmlns:a="http://schemas.openxmlformats.org/drawingml/2006/main" noChangeAspect="1"/>
             </wp:cNvGraphicFramePr>
@@ -1550,63 +1615,7 @@
               <a:graphicData uri="http://schemas.openxmlformats.org/drawingml/2006/picture">
                 <pic:pic xmlns:pic="http://schemas.openxmlformats.org/drawingml/2006/picture">
                   <pic:nvPicPr>
-                    <pic:cNvPr id="0" name="Picture 65"/>
-                    <pic:cNvPicPr>
-                      <a:picLocks noChangeAspect="1" noChangeArrowheads="1"/>
-                    </pic:cNvPicPr>
-                  </pic:nvPicPr>
-                  <pic:blipFill>
-                    <a:blip r:embed="rId27">
-                      <a:extLst>
-                        <a:ext uri="{28A0092B-C50C-407E-A947-70E740481C1C}">
-                          <a14:useLocalDpi xmlns:a14="http://schemas.microsoft.com/office/drawing/2010/main" val="0"/>
-                        </a:ext>
-                      </a:extLst>
-                    </a:blip>
-                    <a:srcRect/>
-                    <a:stretch>
-                      <a:fillRect/>
-                    </a:stretch>
-                  </pic:blipFill>
-                  <pic:spPr bwMode="auto">
-                    <a:xfrm>
-                      <a:off x="0" y="0"/>
-                      <a:ext cx="2292985" cy="695960"/>
-                    </a:xfrm>
-                    <a:prstGeom prst="rect">
-                      <a:avLst/>
-                    </a:prstGeom>
-                    <a:noFill/>
-                    <a:ln>
-                      <a:noFill/>
-                    </a:ln>
-                  </pic:spPr>
-                </pic:pic>
-              </a:graphicData>
-            </a:graphic>
-          </wp:inline>
-        </w:drawing>
-      </w:r>
-      <w:r>
-        <w:t xml:space="preserve"> </w:t>
-      </w:r>
-      <w:r>
-        <w:rPr>
-          <w:noProof/>
-        </w:rPr>
-        <w:drawing>
-          <wp:inline distT="0" distB="0" distL="0" distR="0" wp14:anchorId="2F436452" wp14:editId="1BFD6ECB">
-            <wp:extent cx="2286000" cy="688975"/>
-            <wp:effectExtent l="0" t="0" r="0" b="0"/>
-            <wp:docPr id="31" name="Рисунок 31"/>
-            <wp:cNvGraphicFramePr>
-              <a:graphicFrameLocks xmlns:a="http://schemas.openxmlformats.org/drawingml/2006/main" noChangeAspect="1"/>
-            </wp:cNvGraphicFramePr>
-            <a:graphic xmlns:a="http://schemas.openxmlformats.org/drawingml/2006/main">
-              <a:graphicData uri="http://schemas.openxmlformats.org/drawingml/2006/picture">
-                <pic:pic xmlns:pic="http://schemas.openxmlformats.org/drawingml/2006/picture">
-                  <pic:nvPicPr>
-                    <pic:cNvPr id="0" name="Picture 67"/>
+                    <pic:cNvPr id="0" name="Picture 8"/>
                     <pic:cNvPicPr>
                       <a:picLocks noChangeAspect="1" noChangeArrowheads="1"/>
                     </pic:cNvPicPr>
@@ -1627,7 +1636,7 @@
                   <pic:spPr bwMode="auto">
                     <a:xfrm>
                       <a:off x="0" y="0"/>
-                      <a:ext cx="2286000" cy="688975"/>
+                      <a:ext cx="5940425" cy="628015"/>
                     </a:xfrm>
                     <a:prstGeom prst="rect">
                       <a:avLst/>
@@ -1643,25 +1652,18 @@
           </wp:inline>
         </w:drawing>
       </w:r>
-    </w:p>
-    <w:p>
-      <w:pPr>
-        <w:ind w:left="360"/>
-        <w:rPr>
-          <w:rFonts w:ascii="Times New Roman" w:hAnsi="Times New Roman" w:cs="Times New Roman"/>
-          <w:sz w:val="32"/>
-          <w:szCs w:val="32"/>
-        </w:rPr>
-      </w:pPr>
+      <w:r>
+        <w:t xml:space="preserve"> </w:t>
+      </w:r>
       <w:r>
         <w:rPr>
           <w:noProof/>
         </w:rPr>
         <w:drawing>
-          <wp:inline distT="0" distB="0" distL="0" distR="0" wp14:anchorId="5E4F3536" wp14:editId="36D8A769">
-            <wp:extent cx="2292985" cy="334645"/>
-            <wp:effectExtent l="0" t="0" r="0" b="8255"/>
-            <wp:docPr id="32" name="Рисунок 32"/>
+          <wp:inline distT="0" distB="0" distL="0" distR="0" wp14:anchorId="0627A2FC" wp14:editId="36207CF2">
+            <wp:extent cx="5940425" cy="623570"/>
+            <wp:effectExtent l="0" t="0" r="3175" b="5080"/>
+            <wp:docPr id="16" name="Рисунок 16"/>
             <wp:cNvGraphicFramePr>
               <a:graphicFrameLocks xmlns:a="http://schemas.openxmlformats.org/drawingml/2006/main" noChangeAspect="1"/>
             </wp:cNvGraphicFramePr>
@@ -1669,7 +1671,7 @@
               <a:graphicData uri="http://schemas.openxmlformats.org/drawingml/2006/picture">
                 <pic:pic xmlns:pic="http://schemas.openxmlformats.org/drawingml/2006/picture">
                   <pic:nvPicPr>
-                    <pic:cNvPr id="0" name="Picture 69"/>
+                    <pic:cNvPr id="0" name="Picture 10"/>
                     <pic:cNvPicPr>
                       <a:picLocks noChangeAspect="1" noChangeArrowheads="1"/>
                     </pic:cNvPicPr>
@@ -1690,7 +1692,7 @@
                   <pic:spPr bwMode="auto">
                     <a:xfrm>
                       <a:off x="0" y="0"/>
-                      <a:ext cx="2292985" cy="334645"/>
+                      <a:ext cx="5940425" cy="623570"/>
                     </a:xfrm>
                     <a:prstGeom prst="rect">
                       <a:avLst/>
@@ -1706,24 +1708,25 @@
           </wp:inline>
         </w:drawing>
       </w:r>
-      <w:r>
-        <w:rPr>
-          <w:rFonts w:ascii="Times New Roman" w:hAnsi="Times New Roman" w:cs="Times New Roman"/>
-          <w:sz w:val="32"/>
-          <w:szCs w:val="32"/>
-          <w:lang w:val="en-US"/>
-        </w:rPr>
-        <w:t xml:space="preserve"> </w:t>
-      </w:r>
+    </w:p>
+    <w:p>
+      <w:pPr>
+        <w:ind w:left="360"/>
+        <w:rPr>
+          <w:rFonts w:ascii="Times New Roman" w:hAnsi="Times New Roman" w:cs="Times New Roman"/>
+          <w:sz w:val="32"/>
+          <w:szCs w:val="32"/>
+        </w:rPr>
+      </w:pPr>
       <w:r>
         <w:rPr>
           <w:noProof/>
         </w:rPr>
         <w:drawing>
-          <wp:inline distT="0" distB="0" distL="0" distR="0" wp14:anchorId="64E83EDB" wp14:editId="34882C56">
-            <wp:extent cx="2320290" cy="361950"/>
-            <wp:effectExtent l="0" t="0" r="3810" b="0"/>
-            <wp:docPr id="33" name="Рисунок 33"/>
+          <wp:inline distT="0" distB="0" distL="0" distR="0" wp14:anchorId="16162DD9" wp14:editId="3344B4D2">
+            <wp:extent cx="5940425" cy="304800"/>
+            <wp:effectExtent l="0" t="0" r="3175" b="0"/>
+            <wp:docPr id="20" name="Рисунок 20"/>
             <wp:cNvGraphicFramePr>
               <a:graphicFrameLocks xmlns:a="http://schemas.openxmlformats.org/drawingml/2006/main" noChangeAspect="1"/>
             </wp:cNvGraphicFramePr>
@@ -1731,7 +1734,7 @@
               <a:graphicData uri="http://schemas.openxmlformats.org/drawingml/2006/picture">
                 <pic:pic xmlns:pic="http://schemas.openxmlformats.org/drawingml/2006/picture">
                   <pic:nvPicPr>
-                    <pic:cNvPr id="0" name="Picture 71"/>
+                    <pic:cNvPr id="0" name="Picture 12"/>
                     <pic:cNvPicPr>
                       <a:picLocks noChangeAspect="1" noChangeArrowheads="1"/>
                     </pic:cNvPicPr>
@@ -1752,7 +1755,69 @@
                   <pic:spPr bwMode="auto">
                     <a:xfrm>
                       <a:off x="0" y="0"/>
-                      <a:ext cx="2320290" cy="361950"/>
+                      <a:ext cx="5940425" cy="304800"/>
+                    </a:xfrm>
+                    <a:prstGeom prst="rect">
+                      <a:avLst/>
+                    </a:prstGeom>
+                    <a:noFill/>
+                    <a:ln>
+                      <a:noFill/>
+                    </a:ln>
+                  </pic:spPr>
+                </pic:pic>
+              </a:graphicData>
+            </a:graphic>
+          </wp:inline>
+        </w:drawing>
+      </w:r>
+      <w:r>
+        <w:rPr>
+          <w:rFonts w:ascii="Times New Roman" w:hAnsi="Times New Roman" w:cs="Times New Roman"/>
+          <w:sz w:val="32"/>
+          <w:szCs w:val="32"/>
+          <w:lang w:val="en-US"/>
+        </w:rPr>
+        <w:t xml:space="preserve"> </w:t>
+      </w:r>
+      <w:r>
+        <w:rPr>
+          <w:noProof/>
+        </w:rPr>
+        <w:drawing>
+          <wp:inline distT="0" distB="0" distL="0" distR="0" wp14:anchorId="059FC1BA" wp14:editId="0DF656E3">
+            <wp:extent cx="5940425" cy="297180"/>
+            <wp:effectExtent l="0" t="0" r="3175" b="7620"/>
+            <wp:docPr id="26" name="Рисунок 26"/>
+            <wp:cNvGraphicFramePr>
+              <a:graphicFrameLocks xmlns:a="http://schemas.openxmlformats.org/drawingml/2006/main" noChangeAspect="1"/>
+            </wp:cNvGraphicFramePr>
+            <a:graphic xmlns:a="http://schemas.openxmlformats.org/drawingml/2006/main">
+              <a:graphicData uri="http://schemas.openxmlformats.org/drawingml/2006/picture">
+                <pic:pic xmlns:pic="http://schemas.openxmlformats.org/drawingml/2006/picture">
+                  <pic:nvPicPr>
+                    <pic:cNvPr id="0" name="Picture 14"/>
+                    <pic:cNvPicPr>
+                      <a:picLocks noChangeAspect="1" noChangeArrowheads="1"/>
+                    </pic:cNvPicPr>
+                  </pic:nvPicPr>
+                  <pic:blipFill>
+                    <a:blip r:embed="rId31">
+                      <a:extLst>
+                        <a:ext uri="{28A0092B-C50C-407E-A947-70E740481C1C}">
+                          <a14:useLocalDpi xmlns:a14="http://schemas.microsoft.com/office/drawing/2010/main" val="0"/>
+                        </a:ext>
+                      </a:extLst>
+                    </a:blip>
+                    <a:srcRect/>
+                    <a:stretch>
+                      <a:fillRect/>
+                    </a:stretch>
+                  </pic:blipFill>
+                  <pic:spPr bwMode="auto">
+                    <a:xfrm>
+                      <a:off x="0" y="0"/>
+                      <a:ext cx="5940425" cy="297180"/>
                     </a:xfrm>
                     <a:prstGeom prst="rect">
                       <a:avLst/>

</xml_diff>